<commit_message>
Updates SRS after Ruven's notes
</commit_message>
<xml_diff>
--- a/SRS/proj03-srs.docx
+++ b/SRS/proj03-srs.docx
@@ -366,6 +366,7 @@
           <w:docPartUnique/>
         </w:docPartObj>
       </w:sdtPr>
+      <w:sdtEndPr/>
       <w:sdtContent>
         <w:p>
           <w:pPr>
@@ -3631,7 +3632,6 @@
       <w:pPr>
         <w:pStyle w:val="ListParagraph"/>
         <w:rPr>
-          <w:rFonts w:hint="cs"/>
           <w:iCs/>
           <w:rtl/>
         </w:rPr>
@@ -4180,7 +4180,6 @@
           <w:numId w:val="26"/>
         </w:numPr>
         <w:rPr>
-          <w:rFonts w:hint="cs"/>
           <w:iCs w:val="0"/>
           <w:noProof w:val="0"/>
           <w:color w:val="auto"/>
@@ -4918,7 +4917,6 @@
       <w:pPr>
         <w:pStyle w:val="a"/>
         <w:rPr>
-          <w:rFonts w:hint="cs"/>
           <w:iCs w:val="0"/>
           <w:color w:val="auto"/>
           <w:sz w:val="24"/>
@@ -4944,7 +4942,6 @@
       <w:pPr>
         <w:pStyle w:val="a"/>
         <w:rPr>
-          <w:rFonts w:hint="cs"/>
           <w:iCs w:val="0"/>
           <w:color w:val="auto"/>
           <w:sz w:val="24"/>
@@ -4970,7 +4967,6 @@
       <w:pPr>
         <w:pStyle w:val="a"/>
         <w:rPr>
-          <w:rFonts w:hint="cs"/>
           <w:iCs w:val="0"/>
           <w:color w:val="auto"/>
           <w:sz w:val="24"/>
@@ -4996,7 +4992,6 @@
       <w:pPr>
         <w:pStyle w:val="a"/>
         <w:rPr>
-          <w:rFonts w:hint="cs"/>
           <w:iCs w:val="0"/>
           <w:color w:val="auto"/>
           <w:sz w:val="24"/>
@@ -5591,7 +5586,7 @@
           <w:szCs w:val="24"/>
         </w:rPr>
         <w:drawing>
-          <wp:inline distT="0" distB="0" distL="0" distR="0" wp14:anchorId="4FEB700D" wp14:editId="163694FE">
+          <wp:inline distT="0" distB="0" distL="0" distR="0" wp14:anchorId="79B1A5E3" wp14:editId="2F35FBF6">
             <wp:extent cx="4104640" cy="3062327"/>
             <wp:effectExtent l="0" t="0" r="0" b="0"/>
             <wp:docPr id="43" name="Picture 43"/>
@@ -5634,7 +5629,6 @@
           <w:rFonts w:cs="Arial"/>
           <w:sz w:val="24"/>
           <w:szCs w:val="24"/>
-          <w:u w:val="single"/>
           <w:rtl/>
         </w:rPr>
       </w:pPr>
@@ -5643,7 +5637,6 @@
           <w:rFonts w:cs="Arial"/>
           <w:sz w:val="24"/>
           <w:szCs w:val="24"/>
-          <w:u w:val="single"/>
           <w:rtl/>
         </w:rPr>
         <w:br w:type="page"/>
@@ -5656,9 +5649,6 @@
           <w:ilvl w:val="0"/>
           <w:numId w:val="15"/>
         </w:numPr>
-        <w:rPr>
-          <w:rFonts w:hint="cs"/>
-        </w:rPr>
       </w:pPr>
       <w:r>
         <w:rPr>
@@ -5783,13 +5773,13 @@
       </w:r>
       <w:r>
         <w:rPr>
-          <w:rFonts w:asciiTheme="minorBidi" w:hAnsiTheme="minorBidi"/>
+          <w:rFonts w:asciiTheme="minorBidi" w:hAnsiTheme="minorBidi" w:hint="cs"/>
           <w:b/>
           <w:bCs/>
           <w:iCs/>
           <w:rtl/>
         </w:rPr>
-        <w:t>הזמנת ספר</w:t>
+        <w:t>קבלת רשימת קניות ממוינת</w:t>
       </w:r>
       <w:r>
         <w:rPr>
@@ -5886,15 +5876,15 @@
             </w:r>
             <w:r>
               <w:rPr>
-                <w:rFonts w:asciiTheme="minorBidi" w:hAnsiTheme="minorBidi"/>
+                <w:rFonts w:asciiTheme="minorBidi" w:hAnsiTheme="minorBidi" w:hint="cs"/>
                 <w:b w:val="0"/>
                 <w:bCs w:val="0"/>
                 <w:iCs w:val="0"/>
-                <w:color w:val="auto"/>
-                <w:u w:val="none"/>
-                <w:rtl/>
-              </w:rPr>
-              <w:t>הזמנת ספר</w:t>
+                <w:color w:val="000000" w:themeColor="text1"/>
+                <w:u w:val="none"/>
+                <w:rtl/>
+              </w:rPr>
+              <w:t>קבלת רשימת קניות ממוינת</w:t>
             </w:r>
           </w:p>
         </w:tc>
@@ -6349,7 +6339,45 @@
                 <w:u w:val="none"/>
                 <w:rtl/>
               </w:rPr>
-              <w:t>הצרכן נכנס למערכת, מזין את רשימת הקניות שלו, ומקבל חזרה מהשרת את אותה הרשימה, ממוינת ועם פרסומת רלוונטית לרשימה</w:t>
+              <w:t xml:space="preserve">הצרכן נכנס למערכת, </w:t>
+            </w:r>
+            <w:r>
+              <w:rPr>
+                <w:rFonts w:asciiTheme="minorBidi" w:hAnsiTheme="minorBidi" w:hint="cs"/>
+                <w:iCs w:val="0"/>
+                <w:color w:val="auto"/>
+                <w:sz w:val="24"/>
+                <w:szCs w:val="24"/>
+                <w:u w:val="none"/>
+                <w:rtl/>
+              </w:rPr>
+              <w:t>בוחר מרכול</w:t>
+            </w:r>
+            <w:bookmarkStart w:id="10" w:name="_GoBack"/>
+            <w:bookmarkEnd w:id="10"/>
+            <w:r>
+              <w:rPr>
+                <w:rFonts w:asciiTheme="minorBidi" w:hAnsiTheme="minorBidi" w:hint="cs"/>
+                <w:iCs w:val="0"/>
+                <w:color w:val="auto"/>
+                <w:sz w:val="24"/>
+                <w:szCs w:val="24"/>
+                <w:u w:val="none"/>
+                <w:rtl/>
+              </w:rPr>
+              <w:t xml:space="preserve">, </w:t>
+            </w:r>
+            <w:r>
+              <w:rPr>
+                <w:rFonts w:asciiTheme="minorBidi" w:hAnsiTheme="minorBidi"/>
+                <w:iCs w:val="0"/>
+                <w:color w:val="auto"/>
+                <w:sz w:val="24"/>
+                <w:szCs w:val="24"/>
+                <w:u w:val="none"/>
+                <w:rtl/>
+              </w:rPr>
+              <w:t>מזין את רשימת הקניות שלו, ומקבל חזרה מהשרת את אותה הרשימה, ממוינת ועם פרסומת רלוונטית לרשימה</w:t>
             </w:r>
           </w:p>
         </w:tc>
@@ -8756,7 +8784,7 @@
           <w:rtl/>
         </w:rPr>
       </w:pPr>
-      <w:bookmarkStart w:id="10" w:name="_Toc352922907"/>
+      <w:bookmarkStart w:id="11" w:name="_Toc352922907"/>
       <w:r>
         <w:rPr>
           <w:noProof/>
@@ -8819,7 +8847,7 @@
         </w:rPr>
         <w:t>Stories</w:t>
       </w:r>
-      <w:bookmarkEnd w:id="10"/>
+      <w:bookmarkEnd w:id="11"/>
     </w:p>
     <w:p>
       <w:pPr>
@@ -10045,6 +10073,9 @@
             <w:r>
               <w:t>US</w:t>
             </w:r>
+            <w:r>
+              <w:t>9</w:t>
+            </w:r>
           </w:p>
         </w:tc>
         <w:tc>
@@ -10055,19 +10086,18 @@
             <w:pPr>
               <w:cnfStyle w:val="000000000000" w:firstRow="0" w:lastRow="0" w:firstColumn="0" w:lastColumn="0" w:oddVBand="0" w:evenVBand="0" w:oddHBand="0" w:evenHBand="0" w:firstRowFirstColumn="0" w:firstRowLastColumn="0" w:lastRowFirstColumn="0" w:lastRowLastColumn="0"/>
               <w:rPr>
+                <w:sz w:val="24"/>
+                <w:szCs w:val="24"/>
+                <w:rtl/>
+              </w:rPr>
+            </w:pPr>
+            <w:r>
+              <w:rPr>
                 <w:rFonts w:hint="cs"/>
                 <w:sz w:val="24"/>
                 <w:szCs w:val="24"/>
                 <w:rtl/>
               </w:rPr>
-            </w:pPr>
-            <w:r>
-              <w:rPr>
-                <w:rFonts w:hint="cs"/>
-                <w:sz w:val="24"/>
-                <w:szCs w:val="24"/>
-                <w:rtl/>
-              </w:rPr>
               <w:t>שימוש קל</w:t>
             </w:r>
           </w:p>
@@ -10080,7 +10110,6 @@
             <w:pPr>
               <w:cnfStyle w:val="000000000000" w:firstRow="0" w:lastRow="0" w:firstColumn="0" w:lastColumn="0" w:oddVBand="0" w:evenVBand="0" w:oddHBand="0" w:evenHBand="0" w:firstRowFirstColumn="0" w:firstRowLastColumn="0" w:lastRowFirstColumn="0" w:lastRowLastColumn="0"/>
               <w:rPr>
-                <w:rFonts w:hint="cs"/>
                 <w:sz w:val="24"/>
                 <w:szCs w:val="24"/>
                 <w:rtl/>
@@ -10162,6 +10191,9 @@
             <w:r>
               <w:t>US</w:t>
             </w:r>
+            <w:r>
+              <w:t>10</w:t>
+            </w:r>
           </w:p>
         </w:tc>
         <w:tc>
@@ -10172,19 +10204,18 @@
             <w:pPr>
               <w:cnfStyle w:val="000000100000" w:firstRow="0" w:lastRow="0" w:firstColumn="0" w:lastColumn="0" w:oddVBand="0" w:evenVBand="0" w:oddHBand="1" w:evenHBand="0" w:firstRowFirstColumn="0" w:firstRowLastColumn="0" w:lastRowFirstColumn="0" w:lastRowLastColumn="0"/>
               <w:rPr>
+                <w:sz w:val="24"/>
+                <w:szCs w:val="24"/>
+                <w:rtl/>
+              </w:rPr>
+            </w:pPr>
+            <w:r>
+              <w:rPr>
                 <w:rFonts w:hint="cs"/>
                 <w:sz w:val="24"/>
                 <w:szCs w:val="24"/>
                 <w:rtl/>
               </w:rPr>
-            </w:pPr>
-            <w:r>
-              <w:rPr>
-                <w:rFonts w:hint="cs"/>
-                <w:sz w:val="24"/>
-                <w:szCs w:val="24"/>
-                <w:rtl/>
-              </w:rPr>
               <w:t>עמידות</w:t>
             </w:r>
           </w:p>
@@ -10197,7 +10228,6 @@
             <w:pPr>
               <w:cnfStyle w:val="000000100000" w:firstRow="0" w:lastRow="0" w:firstColumn="0" w:lastColumn="0" w:oddVBand="0" w:evenVBand="0" w:oddHBand="1" w:evenHBand="0" w:firstRowFirstColumn="0" w:firstRowLastColumn="0" w:lastRowFirstColumn="0" w:lastRowLastColumn="0"/>
               <w:rPr>
-                <w:rFonts w:hint="cs"/>
                 <w:sz w:val="24"/>
                 <w:szCs w:val="24"/>
                 <w:rtl/>
@@ -10241,16 +10271,7 @@
                 <w:szCs w:val="24"/>
                 <w:rtl/>
               </w:rPr>
-              <w:t xml:space="preserve"> שהמערכת תהיה עמידה לשגיאות הצפויות משימוש סביר</w:t>
-            </w:r>
-            <w:r>
-              <w:rPr>
-                <w:rFonts w:hint="cs"/>
-                <w:sz w:val="24"/>
-                <w:szCs w:val="24"/>
-                <w:rtl/>
-              </w:rPr>
-              <w:t xml:space="preserve"> </w:t>
+              <w:t xml:space="preserve"> שהמערכת תהיה עמידה לשגיאות הצפויות משימוש סביר </w:t>
             </w:r>
             <w:r>
               <w:rPr>
@@ -10261,8 +10282,72 @@
                 <w:szCs w:val="24"/>
                 <w:rtl/>
               </w:rPr>
-              <w:t xml:space="preserve">כך </w:t>
-            </w:r>
+              <w:t>כך ש</w:t>
+            </w:r>
+            <w:r>
+              <w:rPr>
+                <w:rFonts w:hint="cs"/>
+                <w:sz w:val="24"/>
+                <w:szCs w:val="24"/>
+                <w:rtl/>
+              </w:rPr>
+              <w:t>אוכל להשתמש בה</w:t>
+            </w:r>
+          </w:p>
+        </w:tc>
+      </w:tr>
+      <w:tr>
+        <w:tc>
+          <w:tcPr>
+            <w:cnfStyle w:val="001000000000" w:firstRow="0" w:lastRow="0" w:firstColumn="1" w:lastColumn="0" w:oddVBand="0" w:evenVBand="0" w:oddHBand="0" w:evenHBand="0" w:firstRowFirstColumn="0" w:firstRowLastColumn="0" w:lastRowFirstColumn="0" w:lastRowLastColumn="0"/>
+            <w:tcW w:w="764" w:type="dxa"/>
+          </w:tcPr>
+          <w:p>
+            <w:r>
+              <w:t>US</w:t>
+            </w:r>
+            <w:r>
+              <w:t>11</w:t>
+            </w:r>
+          </w:p>
+        </w:tc>
+        <w:tc>
+          <w:tcPr>
+            <w:tcW w:w="2755" w:type="dxa"/>
+          </w:tcPr>
+          <w:p>
+            <w:pPr>
+              <w:cnfStyle w:val="000000000000" w:firstRow="0" w:lastRow="0" w:firstColumn="0" w:lastColumn="0" w:oddVBand="0" w:evenVBand="0" w:oddHBand="0" w:evenHBand="0" w:firstRowFirstColumn="0" w:firstRowLastColumn="0" w:lastRowFirstColumn="0" w:lastRowLastColumn="0"/>
+              <w:rPr>
+                <w:sz w:val="24"/>
+                <w:szCs w:val="24"/>
+                <w:rtl/>
+              </w:rPr>
+            </w:pPr>
+            <w:r>
+              <w:rPr>
+                <w:rFonts w:hint="cs"/>
+                <w:sz w:val="24"/>
+                <w:szCs w:val="24"/>
+                <w:rtl/>
+              </w:rPr>
+              <w:t>התקנה קלה</w:t>
+            </w:r>
+          </w:p>
+        </w:tc>
+        <w:tc>
+          <w:tcPr>
+            <w:tcW w:w="5003" w:type="dxa"/>
+          </w:tcPr>
+          <w:p>
+            <w:pPr>
+              <w:cnfStyle w:val="000000000000" w:firstRow="0" w:lastRow="0" w:firstColumn="0" w:lastColumn="0" w:oddVBand="0" w:evenVBand="0" w:oddHBand="0" w:evenHBand="0" w:firstRowFirstColumn="0" w:firstRowLastColumn="0" w:lastRowFirstColumn="0" w:lastRowLastColumn="0"/>
+              <w:rPr>
+                <w:sz w:val="24"/>
+                <w:szCs w:val="24"/>
+                <w:rtl/>
+              </w:rPr>
+            </w:pPr>
             <w:r>
               <w:rPr>
                 <w:rFonts w:hint="cs"/>
@@ -10272,7 +10357,7 @@
                 <w:szCs w:val="24"/>
                 <w:rtl/>
               </w:rPr>
-              <w:t>ש</w:t>
+              <w:t xml:space="preserve">בתור </w:t>
             </w:r>
             <w:r>
               <w:rPr>
@@ -10281,62 +10366,8 @@
                 <w:szCs w:val="24"/>
                 <w:rtl/>
               </w:rPr>
-              <w:t>אוכל להשתמש בה</w:t>
-            </w:r>
-          </w:p>
-        </w:tc>
-      </w:tr>
-      <w:tr>
-        <w:tc>
-          <w:tcPr>
-            <w:cnfStyle w:val="001000000000" w:firstRow="0" w:lastRow="0" w:firstColumn="1" w:lastColumn="0" w:oddVBand="0" w:evenVBand="0" w:oddHBand="0" w:evenHBand="0" w:firstRowFirstColumn="0" w:firstRowLastColumn="0" w:lastRowFirstColumn="0" w:lastRowLastColumn="0"/>
-            <w:tcW w:w="764" w:type="dxa"/>
-          </w:tcPr>
-          <w:p>
-            <w:r>
-              <w:t>US</w:t>
-            </w:r>
-          </w:p>
-        </w:tc>
-        <w:tc>
-          <w:tcPr>
-            <w:tcW w:w="2755" w:type="dxa"/>
-          </w:tcPr>
-          <w:p>
-            <w:pPr>
-              <w:cnfStyle w:val="000000000000" w:firstRow="0" w:lastRow="0" w:firstColumn="0" w:lastColumn="0" w:oddVBand="0" w:evenVBand="0" w:oddHBand="0" w:evenHBand="0" w:firstRowFirstColumn="0" w:firstRowLastColumn="0" w:lastRowFirstColumn="0" w:lastRowLastColumn="0"/>
-              <w:rPr>
-                <w:rFonts w:hint="cs"/>
-                <w:sz w:val="24"/>
-                <w:szCs w:val="24"/>
-                <w:rtl/>
-              </w:rPr>
-            </w:pPr>
-            <w:r>
-              <w:rPr>
-                <w:rFonts w:hint="cs"/>
-                <w:sz w:val="24"/>
-                <w:szCs w:val="24"/>
-                <w:rtl/>
-              </w:rPr>
-              <w:t>התקנה קלה</w:t>
-            </w:r>
-          </w:p>
-        </w:tc>
-        <w:tc>
-          <w:tcPr>
-            <w:tcW w:w="5003" w:type="dxa"/>
-          </w:tcPr>
-          <w:p>
-            <w:pPr>
-              <w:cnfStyle w:val="000000000000" w:firstRow="0" w:lastRow="0" w:firstColumn="0" w:lastColumn="0" w:oddVBand="0" w:evenVBand="0" w:oddHBand="0" w:evenHBand="0" w:firstRowFirstColumn="0" w:firstRowLastColumn="0" w:lastRowFirstColumn="0" w:lastRowLastColumn="0"/>
-              <w:rPr>
-                <w:rFonts w:hint="cs"/>
-                <w:sz w:val="24"/>
-                <w:szCs w:val="24"/>
-                <w:rtl/>
-              </w:rPr>
-            </w:pPr>
+              <w:t xml:space="preserve">צרכן </w:t>
+            </w:r>
             <w:r>
               <w:rPr>
                 <w:rFonts w:hint="cs"/>
@@ -10346,7 +10377,7 @@
                 <w:szCs w:val="24"/>
                 <w:rtl/>
               </w:rPr>
-              <w:t xml:space="preserve">בתור </w:t>
+              <w:t>אני מעונין</w:t>
             </w:r>
             <w:r>
               <w:rPr>
@@ -10355,36 +10386,7 @@
                 <w:szCs w:val="24"/>
                 <w:rtl/>
               </w:rPr>
-              <w:t xml:space="preserve">צרכן </w:t>
-            </w:r>
-            <w:r>
-              <w:rPr>
-                <w:rFonts w:hint="cs"/>
-                <w:b/>
-                <w:bCs/>
-                <w:sz w:val="24"/>
-                <w:szCs w:val="24"/>
-                <w:rtl/>
-              </w:rPr>
-              <w:t>אני מעונין</w:t>
-            </w:r>
-            <w:r>
-              <w:rPr>
-                <w:rFonts w:hint="cs"/>
-                <w:sz w:val="24"/>
-                <w:szCs w:val="24"/>
-                <w:rtl/>
-              </w:rPr>
-              <w:t xml:space="preserve"> שההתקנה תהיה קלה</w:t>
-            </w:r>
-            <w:r>
-              <w:rPr>
-                <w:rFonts w:hint="cs"/>
-                <w:sz w:val="24"/>
-                <w:szCs w:val="24"/>
-                <w:rtl/>
-              </w:rPr>
-              <w:t xml:space="preserve"> </w:t>
+              <w:t xml:space="preserve"> שההתקנה תהיה קלה </w:t>
             </w:r>
             <w:r>
               <w:rPr>
@@ -10431,7 +10433,7 @@
           <w:rtl/>
         </w:rPr>
       </w:pPr>
-      <w:bookmarkStart w:id="11" w:name="_Toc352922908"/>
+      <w:bookmarkStart w:id="12" w:name="_Toc352922908"/>
       <w:r>
         <w:rPr>
           <w:noProof/>
@@ -10462,7 +10464,7 @@
         <w:lastRenderedPageBreak/>
         <w:t>דרישות סביבה</w:t>
       </w:r>
-      <w:bookmarkEnd w:id="11"/>
+      <w:bookmarkEnd w:id="12"/>
     </w:p>
     <w:p>
       <w:pPr>
@@ -10487,17 +10489,16 @@
           <w:rtl/>
         </w:rPr>
       </w:pPr>
-      <w:bookmarkStart w:id="12" w:name="_Toc244824635"/>
-      <w:bookmarkStart w:id="13" w:name="_Toc275434974"/>
-      <w:bookmarkStart w:id="14" w:name="_Toc275493960"/>
-      <w:bookmarkStart w:id="15" w:name="_Toc352920974"/>
-      <w:bookmarkStart w:id="16" w:name="_Toc352921029"/>
-      <w:bookmarkStart w:id="17" w:name="_Toc352922394"/>
-      <w:bookmarkStart w:id="18" w:name="_Toc352922496"/>
-      <w:bookmarkStart w:id="19" w:name="_Toc352922600"/>
-      <w:bookmarkStart w:id="20" w:name="_Toc352922621"/>
-      <w:bookmarkStart w:id="21" w:name="_Toc352922909"/>
-      <w:bookmarkEnd w:id="12"/>
+      <w:bookmarkStart w:id="13" w:name="_Toc244824635"/>
+      <w:bookmarkStart w:id="14" w:name="_Toc275434974"/>
+      <w:bookmarkStart w:id="15" w:name="_Toc275493960"/>
+      <w:bookmarkStart w:id="16" w:name="_Toc352920974"/>
+      <w:bookmarkStart w:id="17" w:name="_Toc352921029"/>
+      <w:bookmarkStart w:id="18" w:name="_Toc352922394"/>
+      <w:bookmarkStart w:id="19" w:name="_Toc352922496"/>
+      <w:bookmarkStart w:id="20" w:name="_Toc352922600"/>
+      <w:bookmarkStart w:id="21" w:name="_Toc352922621"/>
+      <w:bookmarkStart w:id="22" w:name="_Toc352922909"/>
       <w:bookmarkEnd w:id="13"/>
       <w:bookmarkEnd w:id="14"/>
       <w:bookmarkEnd w:id="15"/>
@@ -10507,6 +10508,7 @@
       <w:bookmarkEnd w:id="19"/>
       <w:bookmarkEnd w:id="20"/>
       <w:bookmarkEnd w:id="21"/>
+      <w:bookmarkEnd w:id="22"/>
     </w:p>
     <w:p>
       <w:pPr>
@@ -10531,17 +10533,16 @@
           <w:rtl/>
         </w:rPr>
       </w:pPr>
-      <w:bookmarkStart w:id="22" w:name="_Toc244824636"/>
-      <w:bookmarkStart w:id="23" w:name="_Toc275434975"/>
-      <w:bookmarkStart w:id="24" w:name="_Toc275493961"/>
-      <w:bookmarkStart w:id="25" w:name="_Toc352920975"/>
-      <w:bookmarkStart w:id="26" w:name="_Toc352921030"/>
-      <w:bookmarkStart w:id="27" w:name="_Toc352922395"/>
-      <w:bookmarkStart w:id="28" w:name="_Toc352922497"/>
-      <w:bookmarkStart w:id="29" w:name="_Toc352922601"/>
-      <w:bookmarkStart w:id="30" w:name="_Toc352922622"/>
-      <w:bookmarkStart w:id="31" w:name="_Toc352922910"/>
-      <w:bookmarkEnd w:id="22"/>
+      <w:bookmarkStart w:id="23" w:name="_Toc244824636"/>
+      <w:bookmarkStart w:id="24" w:name="_Toc275434975"/>
+      <w:bookmarkStart w:id="25" w:name="_Toc275493961"/>
+      <w:bookmarkStart w:id="26" w:name="_Toc352920975"/>
+      <w:bookmarkStart w:id="27" w:name="_Toc352921030"/>
+      <w:bookmarkStart w:id="28" w:name="_Toc352922395"/>
+      <w:bookmarkStart w:id="29" w:name="_Toc352922497"/>
+      <w:bookmarkStart w:id="30" w:name="_Toc352922601"/>
+      <w:bookmarkStart w:id="31" w:name="_Toc352922622"/>
+      <w:bookmarkStart w:id="32" w:name="_Toc352922910"/>
       <w:bookmarkEnd w:id="23"/>
       <w:bookmarkEnd w:id="24"/>
       <w:bookmarkEnd w:id="25"/>
@@ -10551,6 +10552,7 @@
       <w:bookmarkEnd w:id="29"/>
       <w:bookmarkEnd w:id="30"/>
       <w:bookmarkEnd w:id="31"/>
+      <w:bookmarkEnd w:id="32"/>
     </w:p>
     <w:p>
       <w:pPr>
@@ -10575,17 +10577,16 @@
           <w:rtl/>
         </w:rPr>
       </w:pPr>
-      <w:bookmarkStart w:id="32" w:name="_Toc244824637"/>
-      <w:bookmarkStart w:id="33" w:name="_Toc275434976"/>
-      <w:bookmarkStart w:id="34" w:name="_Toc275493962"/>
-      <w:bookmarkStart w:id="35" w:name="_Toc352920976"/>
-      <w:bookmarkStart w:id="36" w:name="_Toc352921031"/>
-      <w:bookmarkStart w:id="37" w:name="_Toc352922396"/>
-      <w:bookmarkStart w:id="38" w:name="_Toc352922498"/>
-      <w:bookmarkStart w:id="39" w:name="_Toc352922602"/>
-      <w:bookmarkStart w:id="40" w:name="_Toc352922623"/>
-      <w:bookmarkStart w:id="41" w:name="_Toc352922911"/>
-      <w:bookmarkEnd w:id="32"/>
+      <w:bookmarkStart w:id="33" w:name="_Toc244824637"/>
+      <w:bookmarkStart w:id="34" w:name="_Toc275434976"/>
+      <w:bookmarkStart w:id="35" w:name="_Toc275493962"/>
+      <w:bookmarkStart w:id="36" w:name="_Toc352920976"/>
+      <w:bookmarkStart w:id="37" w:name="_Toc352921031"/>
+      <w:bookmarkStart w:id="38" w:name="_Toc352922396"/>
+      <w:bookmarkStart w:id="39" w:name="_Toc352922498"/>
+      <w:bookmarkStart w:id="40" w:name="_Toc352922602"/>
+      <w:bookmarkStart w:id="41" w:name="_Toc352922623"/>
+      <w:bookmarkStart w:id="42" w:name="_Toc352922911"/>
       <w:bookmarkEnd w:id="33"/>
       <w:bookmarkEnd w:id="34"/>
       <w:bookmarkEnd w:id="35"/>
@@ -10595,6 +10596,7 @@
       <w:bookmarkEnd w:id="39"/>
       <w:bookmarkEnd w:id="40"/>
       <w:bookmarkEnd w:id="41"/>
+      <w:bookmarkEnd w:id="42"/>
     </w:p>
     <w:p>
       <w:pPr>
@@ -10603,7 +10605,7 @@
           <w:rtl/>
         </w:rPr>
       </w:pPr>
-      <w:bookmarkStart w:id="42" w:name="_Toc352922912"/>
+      <w:bookmarkStart w:id="43" w:name="_Toc352922912"/>
       <w:r>
         <w:rPr>
           <w:rFonts w:hint="cs"/>
@@ -10611,7 +10613,7 @@
         </w:rPr>
         <w:t>דרישות חומרה</w:t>
       </w:r>
-      <w:bookmarkEnd w:id="42"/>
+      <w:bookmarkEnd w:id="43"/>
     </w:p>
     <w:p>
       <w:pPr>
@@ -10692,7 +10694,7 @@
           <w:rtl/>
         </w:rPr>
       </w:pPr>
-      <w:bookmarkStart w:id="43" w:name="_Toc352922913"/>
+      <w:bookmarkStart w:id="44" w:name="_Toc352922913"/>
       <w:r>
         <w:rPr>
           <w:rFonts w:hint="cs"/>
@@ -10700,7 +10702,7 @@
         </w:rPr>
         <w:t>דרישות תוכנה</w:t>
       </w:r>
-      <w:bookmarkEnd w:id="43"/>
+      <w:bookmarkEnd w:id="44"/>
     </w:p>
     <w:p>
       <w:pPr>
@@ -10854,7 +10856,7 @@
           <w:rtl/>
         </w:rPr>
       </w:pPr>
-      <w:bookmarkStart w:id="44" w:name="_Toc352922914"/>
+      <w:bookmarkStart w:id="45" w:name="_Toc352922914"/>
       <w:r>
         <w:rPr>
           <w:rFonts w:hint="cs"/>
@@ -10875,7 +10877,7 @@
         </w:rPr>
         <w:t xml:space="preserve"> אב טיפוס</w:t>
       </w:r>
-      <w:bookmarkEnd w:id="44"/>
+      <w:bookmarkEnd w:id="45"/>
     </w:p>
     <w:p>
       <w:pPr>
@@ -10957,7 +10959,6 @@
                     </w:rPr>
                     <w:t>הזנת רשימת קניות ב</w:t>
                   </w:r>
-                  <w:proofErr w:type="spellStart"/>
                   <w:r>
                     <w:rPr>
                       <w:rFonts w:ascii="Calibri" w:hAnsi="Calibri" w:cs="Arial"/>
@@ -10968,7 +10969,6 @@
                     </w:rPr>
                     <w:t>SmartShop</w:t>
                   </w:r>
-                  <w:proofErr w:type="spellEnd"/>
                 </w:p>
                 <w:p/>
               </w:txbxContent>
@@ -11678,8 +11678,8 @@
           <w:rtl/>
         </w:rPr>
       </w:pPr>
-      <w:bookmarkStart w:id="45" w:name="_Toc275493967"/>
       <w:bookmarkStart w:id="46" w:name="_Toc352922915"/>
+      <w:bookmarkStart w:id="47" w:name="_Toc275493967"/>
       <w:r>
         <w:rPr>
           <w:rFonts w:hint="cs"/>
@@ -11828,7 +11828,7 @@
           <w:rtl/>
         </w:rPr>
       </w:pPr>
-      <w:bookmarkStart w:id="47" w:name="_Toc352922916"/>
+      <w:bookmarkStart w:id="48" w:name="_Toc352922916"/>
       <w:r>
         <w:rPr>
           <w:rFonts w:hint="cs"/>
@@ -11865,8 +11865,8 @@
         </w:rPr>
         <w:t xml:space="preserve"> / Backlog</w:t>
       </w:r>
-      <w:bookmarkEnd w:id="45"/>
       <w:bookmarkEnd w:id="47"/>
+      <w:bookmarkEnd w:id="48"/>
     </w:p>
     <w:p>
       <w:pPr>
@@ -14221,7 +14221,7 @@
               <w:pStyle w:val="a"/>
               <w:cnfStyle w:val="000000100000" w:firstRow="0" w:lastRow="0" w:firstColumn="0" w:lastColumn="0" w:oddVBand="0" w:evenVBand="0" w:oddHBand="1" w:evenHBand="0" w:firstRowFirstColumn="0" w:firstRowLastColumn="0" w:lastRowFirstColumn="0" w:lastRowLastColumn="0"/>
               <w:rPr>
-                <w:rFonts w:asciiTheme="minorBidi" w:hAnsiTheme="minorBidi" w:hint="cs"/>
+                <w:rFonts w:asciiTheme="minorBidi" w:hAnsiTheme="minorBidi"/>
                 <w:iCs w:val="0"/>
                 <w:color w:val="auto"/>
                 <w:sz w:val="24"/>
@@ -16112,8 +16112,6 @@
           <w:szCs w:val="52"/>
         </w:rPr>
       </w:pPr>
-      <w:bookmarkStart w:id="48" w:name="_GoBack"/>
-      <w:bookmarkEnd w:id="48"/>
     </w:p>
     <w:sectPr>
       <w:headerReference w:type="default" r:id="rId13"/>
@@ -16167,6 +16165,7 @@
         <w:docPartUnique/>
       </w:docPartObj>
     </w:sdtPr>
+    <w:sdtEndPr/>
     <w:sdtContent>
       <w:p>
         <w:pPr>
@@ -16187,7 +16186,7 @@
             <w:noProof/>
             <w:rtl/>
           </w:rPr>
-          <w:t>8</w:t>
+          <w:t>5</w:t>
         </w:r>
         <w:r>
           <w:rPr>
@@ -16278,7 +16277,7 @@
         <v:path o:extrusionok="f" gradientshapeok="t" o:connecttype="rect"/>
         <o:lock v:ext="edit" aspectratio="t"/>
       </v:shapetype>
-      <v:shape id="_x0000_i1053" type="#_x0000_t75" style="width:25.65pt;height:25.65pt;visibility:visible" o:bullet="t">
+      <v:shape id="_x0000_i1029" type="#_x0000_t75" style="width:25.65pt;height:25.65pt;visibility:visible" o:bullet="t">
         <v:imagedata r:id="rId1" o:title="todo"/>
       </v:shape>
     </w:pict>
@@ -24666,7 +24665,7 @@
 </file>
 
 <file path=customXml/itemProps1.xml><?xml version="1.0" encoding="utf-8"?>
-<ds:datastoreItem xmlns:ds="http://schemas.openxmlformats.org/officeDocument/2006/customXml" ds:itemID="{EC1D1CB2-70F7-4321-9BB0-2D89F08A3899}">
+<ds:datastoreItem xmlns:ds="http://schemas.openxmlformats.org/officeDocument/2006/customXml" ds:itemID="{C3122CBF-0168-452A-B6D1-6654FD75C7A2}">
   <ds:schemaRefs>
     <ds:schemaRef ds:uri="http://schemas.openxmlformats.org/officeDocument/2006/bibliography"/>
   </ds:schemaRefs>

</xml_diff>

<commit_message>
Updated document after SRS review
</commit_message>
<xml_diff>
--- a/SRS/proj03-srs.docx
+++ b/SRS/proj03-srs.docx
@@ -5396,6 +5396,7 @@
           <w:u w:val="single"/>
           <w:rtl/>
         </w:rPr>
+        <w:lastRenderedPageBreak/>
         <w:t>תרשים</w:t>
       </w:r>
       <w:r>
@@ -5582,14 +5583,12 @@
       <w:r>
         <w:rPr>
           <w:noProof/>
-          <w:sz w:val="24"/>
-          <w:szCs w:val="24"/>
         </w:rPr>
         <w:drawing>
-          <wp:inline distT="0" distB="0" distL="0" distR="0" wp14:anchorId="79B1A5E3" wp14:editId="2F35FBF6">
-            <wp:extent cx="4104640" cy="3062327"/>
+          <wp:inline distT="0" distB="0" distL="0" distR="0" wp14:anchorId="4B539D30" wp14:editId="4A180E9D">
+            <wp:extent cx="5274310" cy="4021051"/>
             <wp:effectExtent l="0" t="0" r="0" b="0"/>
-            <wp:docPr id="43" name="Picture 43"/>
+            <wp:docPr id="1" name="Picture 1"/>
             <wp:cNvGraphicFramePr>
               <a:graphicFrameLocks xmlns:a="http://schemas.openxmlformats.org/drawingml/2006/main" noChangeAspect="1"/>
             </wp:cNvGraphicFramePr>
@@ -5609,7 +5608,7 @@
                   <pic:spPr>
                     <a:xfrm>
                       <a:off x="0" y="0"/>
-                      <a:ext cx="4105629" cy="3063065"/>
+                      <a:ext cx="5274310" cy="4021051"/>
                     </a:xfrm>
                     <a:prstGeom prst="rect">
                       <a:avLst/>
@@ -6108,7 +6107,19 @@
                 <w:u w:val="none"/>
                 <w:rtl/>
               </w:rPr>
-              <w:t>, משתמש</w:t>
+              <w:t xml:space="preserve">, </w:t>
+            </w:r>
+            <w:r>
+              <w:rPr>
+                <w:rFonts w:asciiTheme="minorBidi" w:hAnsiTheme="minorBidi" w:hint="cs"/>
+                <w:iCs w:val="0"/>
+                <w:color w:val="auto"/>
+                <w:sz w:val="24"/>
+                <w:szCs w:val="24"/>
+                <w:u w:val="none"/>
+                <w:rtl/>
+              </w:rPr>
+              <w:t>צרכן</w:t>
             </w:r>
           </w:p>
         </w:tc>
@@ -6351,21 +6362,7 @@
                 <w:u w:val="none"/>
                 <w:rtl/>
               </w:rPr>
-              <w:t>בוחר מרכול</w:t>
-            </w:r>
-            <w:bookmarkStart w:id="10" w:name="_GoBack"/>
-            <w:bookmarkEnd w:id="10"/>
-            <w:r>
-              <w:rPr>
-                <w:rFonts w:asciiTheme="minorBidi" w:hAnsiTheme="minorBidi" w:hint="cs"/>
-                <w:iCs w:val="0"/>
-                <w:color w:val="auto"/>
-                <w:sz w:val="24"/>
-                <w:szCs w:val="24"/>
-                <w:u w:val="none"/>
-                <w:rtl/>
-              </w:rPr>
-              <w:t xml:space="preserve">, </w:t>
+              <w:t xml:space="preserve">בוחר מרכול, </w:t>
             </w:r>
             <w:r>
               <w:rPr>
@@ -6937,7 +6934,7 @@
                 <w:u w:val="none"/>
                 <w:rtl/>
               </w:rPr>
-              <w:t>הצרכן מאשר את הרשימה, והיא נשלחת לשרת</w:t>
+              <w:t>הצרכן מאשר את הרשימה</w:t>
             </w:r>
           </w:p>
           <w:p>
@@ -6956,7 +6953,7 @@
             </w:pPr>
             <w:r>
               <w:rPr>
-                <w:rFonts w:asciiTheme="minorBidi" w:hAnsiTheme="minorBidi"/>
+                <w:rFonts w:asciiTheme="minorBidi" w:hAnsiTheme="minorBidi" w:hint="cs"/>
                 <w:iCs w:val="0"/>
                 <w:color w:val="auto"/>
                 <w:sz w:val="24"/>
@@ -6980,66 +6977,27 @@
             </w:r>
             <w:r>
               <w:rPr>
-                <w:rFonts w:asciiTheme="minorBidi" w:hAnsiTheme="minorBidi"/>
-                <w:iCs w:val="0"/>
-                <w:color w:val="auto"/>
-                <w:sz w:val="24"/>
-                <w:szCs w:val="24"/>
-                <w:u w:val="none"/>
-                <w:rtl/>
-              </w:rPr>
-              <w:t>השרת ממיין את הרשימה</w:t>
-            </w:r>
-          </w:p>
-          <w:p>
-            <w:pPr>
-              <w:pStyle w:val="a"/>
-              <w:cnfStyle w:val="000000000000" w:firstRow="0" w:lastRow="0" w:firstColumn="0" w:lastColumn="0" w:oddVBand="0" w:evenVBand="0" w:oddHBand="0" w:evenHBand="0" w:firstRowFirstColumn="0" w:firstRowLastColumn="0" w:lastRowFirstColumn="0" w:lastRowLastColumn="0"/>
-              <w:rPr>
-                <w:rFonts w:asciiTheme="minorBidi" w:hAnsiTheme="minorBidi"/>
-                <w:iCs w:val="0"/>
-                <w:color w:val="auto"/>
-                <w:sz w:val="24"/>
-                <w:szCs w:val="24"/>
-                <w:u w:val="none"/>
-                <w:rtl/>
-              </w:rPr>
-            </w:pPr>
-            <w:r>
-              <w:rPr>
-                <w:rFonts w:asciiTheme="minorBidi" w:hAnsiTheme="minorBidi"/>
-                <w:iCs w:val="0"/>
-                <w:color w:val="auto"/>
-                <w:sz w:val="24"/>
-                <w:szCs w:val="24"/>
-                <w:u w:val="none"/>
-                <w:rtl/>
-              </w:rPr>
-              <w:t>5</w:t>
-            </w:r>
-            <w:r>
-              <w:rPr>
-                <w:rFonts w:asciiTheme="minorBidi" w:hAnsiTheme="minorBidi"/>
-                <w:iCs w:val="0"/>
-                <w:color w:val="auto"/>
-                <w:sz w:val="24"/>
-                <w:szCs w:val="24"/>
-                <w:u w:val="none"/>
-                <w:rtl/>
-              </w:rPr>
-              <w:t xml:space="preserve">. </w:t>
-            </w:r>
-            <w:r>
-              <w:rPr>
-                <w:rFonts w:asciiTheme="minorBidi" w:hAnsiTheme="minorBidi"/>
-                <w:iCs w:val="0"/>
-                <w:color w:val="auto"/>
-                <w:sz w:val="24"/>
-                <w:szCs w:val="24"/>
-                <w:u w:val="none"/>
-                <w:rtl/>
-              </w:rPr>
-              <w:t>השרת שולח חזרה ללקוח רשימת קניות ממוינת (כקובץ) עם פרסומות רלוונטיות</w:t>
+                <w:rFonts w:asciiTheme="minorBidi" w:hAnsiTheme="minorBidi" w:hint="cs"/>
+                <w:iCs w:val="0"/>
+                <w:color w:val="auto"/>
+                <w:sz w:val="24"/>
+                <w:szCs w:val="24"/>
+                <w:u w:val="none"/>
+                <w:rtl/>
+              </w:rPr>
+              <w:t>הצרכן מקבל</w:t>
+            </w:r>
+            <w:r>
+              <w:rPr>
+                <w:rFonts w:asciiTheme="minorBidi" w:hAnsiTheme="minorBidi"/>
+                <w:iCs w:val="0"/>
+                <w:color w:val="auto"/>
+                <w:sz w:val="24"/>
+                <w:szCs w:val="24"/>
+                <w:u w:val="none"/>
+                <w:rtl/>
+              </w:rPr>
+              <w:t xml:space="preserve"> רשימת קניות ממוינת (כקובץ) עם פרסומות רלוונטיות</w:t>
             </w:r>
             <w:r>
               <w:rPr>
@@ -8784,7 +8742,7 @@
           <w:rtl/>
         </w:rPr>
       </w:pPr>
-      <w:bookmarkStart w:id="11" w:name="_Toc352922907"/>
+      <w:bookmarkStart w:id="10" w:name="_Toc352922907"/>
       <w:r>
         <w:rPr>
           <w:noProof/>
@@ -8847,7 +8805,7 @@
         </w:rPr>
         <w:t>Stories</w:t>
       </w:r>
-      <w:bookmarkEnd w:id="11"/>
+      <w:bookmarkEnd w:id="10"/>
     </w:p>
     <w:p>
       <w:pPr>
@@ -8926,13 +8884,6 @@
               </w:rPr>
               <w:t>תיאור קצר</w:t>
             </w:r>
-            <w:r>
-              <w:rPr>
-                <w:rFonts w:hint="cs"/>
-                <w:rtl/>
-              </w:rPr>
-              <w:t xml:space="preserve"> (לא חובה)</w:t>
-            </w:r>
           </w:p>
         </w:tc>
       </w:tr>
@@ -10086,19 +10037,20 @@
             <w:pPr>
               <w:cnfStyle w:val="000000000000" w:firstRow="0" w:lastRow="0" w:firstColumn="0" w:lastColumn="0" w:oddVBand="0" w:evenVBand="0" w:oddHBand="0" w:evenHBand="0" w:firstRowFirstColumn="0" w:firstRowLastColumn="0" w:lastRowFirstColumn="0" w:lastRowLastColumn="0"/>
               <w:rPr>
-                <w:sz w:val="24"/>
-                <w:szCs w:val="24"/>
-                <w:rtl/>
-              </w:rPr>
-            </w:pPr>
-            <w:r>
-              <w:rPr>
                 <w:rFonts w:hint="cs"/>
                 <w:sz w:val="24"/>
                 <w:szCs w:val="24"/>
                 <w:rtl/>
               </w:rPr>
-              <w:t>שימוש קל</w:t>
+            </w:pPr>
+            <w:r>
+              <w:rPr>
+                <w:rFonts w:hint="cs"/>
+                <w:sz w:val="24"/>
+                <w:szCs w:val="24"/>
+                <w:rtl/>
+              </w:rPr>
+              <w:t>מציאת פריטים בקלות</w:t>
             </w:r>
           </w:p>
         </w:tc>
@@ -10216,7 +10168,7 @@
                 <w:szCs w:val="24"/>
                 <w:rtl/>
               </w:rPr>
-              <w:t>עמידות</w:t>
+              <w:t>תכנה של קורסת</w:t>
             </w:r>
           </w:p>
         </w:tc>
@@ -10331,8 +10283,19 @@
                 <w:szCs w:val="24"/>
                 <w:rtl/>
               </w:rPr>
-              <w:t>התקנה קלה</w:t>
-            </w:r>
+              <w:t xml:space="preserve">התקנה </w:t>
+            </w:r>
+            <w:r>
+              <w:rPr>
+                <w:rFonts w:hint="cs"/>
+                <w:sz w:val="24"/>
+                <w:szCs w:val="24"/>
+                <w:rtl/>
+              </w:rPr>
+              <w:t>סטנדרטית</w:t>
+            </w:r>
+            <w:bookmarkStart w:id="11" w:name="_GoBack"/>
+            <w:bookmarkEnd w:id="11"/>
           </w:p>
         </w:tc>
         <w:tc>
@@ -10769,15 +10732,7 @@
           <w:sz w:val="24"/>
           <w:szCs w:val="24"/>
         </w:rPr>
-        <w:t xml:space="preserve"> </w:t>
-      </w:r>
-      <w:proofErr w:type="gramStart"/>
-      <w:r>
-        <w:rPr>
-          <w:sz w:val="24"/>
-          <w:szCs w:val="24"/>
-        </w:rPr>
-        <w:t xml:space="preserve">Server </w:t>
+        <w:t xml:space="preserve"> Server </w:t>
       </w:r>
       <w:r>
         <w:rPr>
@@ -10786,17 +10741,7 @@
           <w:szCs w:val="24"/>
           <w:rtl/>
         </w:rPr>
-        <w:t xml:space="preserve"> בשרת</w:t>
-      </w:r>
-      <w:proofErr w:type="gramEnd"/>
-      <w:r>
-        <w:rPr>
-          <w:rFonts w:hint="cs"/>
-          <w:sz w:val="24"/>
-          <w:szCs w:val="24"/>
-          <w:rtl/>
-        </w:rPr>
-        <w:t>.</w:t>
+        <w:t xml:space="preserve"> בשרת.</w:t>
       </w:r>
     </w:p>
     <w:p>
@@ -10812,7 +10757,6 @@
           <w:rtl/>
         </w:rPr>
       </w:pPr>
-      <w:proofErr w:type="gramStart"/>
       <w:r>
         <w:rPr>
           <w:sz w:val="24"/>
@@ -10838,7 +10782,6 @@
         </w:rPr>
         <w:t>בשרת</w:t>
       </w:r>
-      <w:proofErr w:type="gramEnd"/>
       <w:r>
         <w:rPr>
           <w:rFonts w:hint="cs"/>
@@ -16112,6 +16055,18 @@
           <w:szCs w:val="52"/>
         </w:rPr>
       </w:pPr>
+      <w:r>
+        <w:rPr>
+          <w:rFonts w:asciiTheme="majorHAnsi" w:eastAsiaTheme="majorEastAsia" w:hAnsiTheme="majorHAnsi" w:cstheme="majorBidi"/>
+          <w:noProof/>
+          <w:color w:val="17365D" w:themeColor="text2" w:themeShade="BF"/>
+          <w:spacing w:val="5"/>
+          <w:kern w:val="28"/>
+          <w:sz w:val="52"/>
+          <w:szCs w:val="52"/>
+        </w:rPr>
+        <w:softHyphen/>
+      </w:r>
     </w:p>
     <w:sectPr>
       <w:headerReference w:type="default" r:id="rId13"/>
@@ -16186,7 +16141,7 @@
             <w:noProof/>
             <w:rtl/>
           </w:rPr>
-          <w:t>5</w:t>
+          <w:t>7</w:t>
         </w:r>
         <w:r>
           <w:rPr>
@@ -16277,7 +16232,7 @@
         <v:path o:extrusionok="f" gradientshapeok="t" o:connecttype="rect"/>
         <o:lock v:ext="edit" aspectratio="t"/>
       </v:shapetype>
-      <v:shape id="_x0000_i1029" type="#_x0000_t75" style="width:25.65pt;height:25.65pt;visibility:visible" o:bullet="t">
+      <v:shape id="_x0000_i1028" type="#_x0000_t75" style="width:25.85pt;height:25.85pt;visibility:visible" o:bullet="t">
         <v:imagedata r:id="rId1" o:title="todo"/>
       </v:shape>
     </w:pict>
@@ -24665,7 +24620,7 @@
 </file>
 
 <file path=customXml/itemProps1.xml><?xml version="1.0" encoding="utf-8"?>
-<ds:datastoreItem xmlns:ds="http://schemas.openxmlformats.org/officeDocument/2006/customXml" ds:itemID="{C3122CBF-0168-452A-B6D1-6654FD75C7A2}">
+<ds:datastoreItem xmlns:ds="http://schemas.openxmlformats.org/officeDocument/2006/customXml" ds:itemID="{0988C7E8-3EA2-40FC-B247-69169DFD2184}">
   <ds:schemaRefs>
     <ds:schemaRef ds:uri="http://schemas.openxmlformats.org/officeDocument/2006/bibliography"/>
   </ds:schemaRefs>

</xml_diff>

<commit_message>
Edited UI Sketch. Add SRS Survey
</commit_message>
<xml_diff>
--- a/SRS/proj03-srs.docx
+++ b/SRS/proj03-srs.docx
@@ -13,6 +13,7 @@
           <w:kern w:val="28"/>
           <w:sz w:val="52"/>
           <w:szCs w:val="52"/>
+          <w:rtl/>
         </w:rPr>
       </w:pPr>
     </w:p>
@@ -10037,7 +10038,6 @@
             <w:pPr>
               <w:cnfStyle w:val="000000000000" w:firstRow="0" w:lastRow="0" w:firstColumn="0" w:lastColumn="0" w:oddVBand="0" w:evenVBand="0" w:oddHBand="0" w:evenHBand="0" w:firstRowFirstColumn="0" w:firstRowLastColumn="0" w:lastRowFirstColumn="0" w:lastRowLastColumn="0"/>
               <w:rPr>
-                <w:rFonts w:hint="cs"/>
                 <w:sz w:val="24"/>
                 <w:szCs w:val="24"/>
                 <w:rtl/>
@@ -10294,8 +10294,6 @@
               </w:rPr>
               <w:t>סטנדרטית</w:t>
             </w:r>
-            <w:bookmarkStart w:id="11" w:name="_GoBack"/>
-            <w:bookmarkEnd w:id="11"/>
           </w:p>
         </w:tc>
         <w:tc>
@@ -10396,7 +10394,7 @@
           <w:rtl/>
         </w:rPr>
       </w:pPr>
-      <w:bookmarkStart w:id="12" w:name="_Toc352922908"/>
+      <w:bookmarkStart w:id="11" w:name="_Toc352922908"/>
       <w:r>
         <w:rPr>
           <w:noProof/>
@@ -10427,7 +10425,7 @@
         <w:lastRenderedPageBreak/>
         <w:t>דרישות סביבה</w:t>
       </w:r>
-      <w:bookmarkEnd w:id="12"/>
+      <w:bookmarkEnd w:id="11"/>
     </w:p>
     <w:p>
       <w:pPr>
@@ -10452,16 +10450,17 @@
           <w:rtl/>
         </w:rPr>
       </w:pPr>
-      <w:bookmarkStart w:id="13" w:name="_Toc244824635"/>
-      <w:bookmarkStart w:id="14" w:name="_Toc275434974"/>
-      <w:bookmarkStart w:id="15" w:name="_Toc275493960"/>
-      <w:bookmarkStart w:id="16" w:name="_Toc352920974"/>
-      <w:bookmarkStart w:id="17" w:name="_Toc352921029"/>
-      <w:bookmarkStart w:id="18" w:name="_Toc352922394"/>
-      <w:bookmarkStart w:id="19" w:name="_Toc352922496"/>
-      <w:bookmarkStart w:id="20" w:name="_Toc352922600"/>
-      <w:bookmarkStart w:id="21" w:name="_Toc352922621"/>
-      <w:bookmarkStart w:id="22" w:name="_Toc352922909"/>
+      <w:bookmarkStart w:id="12" w:name="_Toc244824635"/>
+      <w:bookmarkStart w:id="13" w:name="_Toc275434974"/>
+      <w:bookmarkStart w:id="14" w:name="_Toc275493960"/>
+      <w:bookmarkStart w:id="15" w:name="_Toc352920974"/>
+      <w:bookmarkStart w:id="16" w:name="_Toc352921029"/>
+      <w:bookmarkStart w:id="17" w:name="_Toc352922394"/>
+      <w:bookmarkStart w:id="18" w:name="_Toc352922496"/>
+      <w:bookmarkStart w:id="19" w:name="_Toc352922600"/>
+      <w:bookmarkStart w:id="20" w:name="_Toc352922621"/>
+      <w:bookmarkStart w:id="21" w:name="_Toc352922909"/>
+      <w:bookmarkEnd w:id="12"/>
       <w:bookmarkEnd w:id="13"/>
       <w:bookmarkEnd w:id="14"/>
       <w:bookmarkEnd w:id="15"/>
@@ -10471,7 +10470,6 @@
       <w:bookmarkEnd w:id="19"/>
       <w:bookmarkEnd w:id="20"/>
       <w:bookmarkEnd w:id="21"/>
-      <w:bookmarkEnd w:id="22"/>
     </w:p>
     <w:p>
       <w:pPr>
@@ -10496,16 +10494,17 @@
           <w:rtl/>
         </w:rPr>
       </w:pPr>
-      <w:bookmarkStart w:id="23" w:name="_Toc244824636"/>
-      <w:bookmarkStart w:id="24" w:name="_Toc275434975"/>
-      <w:bookmarkStart w:id="25" w:name="_Toc275493961"/>
-      <w:bookmarkStart w:id="26" w:name="_Toc352920975"/>
-      <w:bookmarkStart w:id="27" w:name="_Toc352921030"/>
-      <w:bookmarkStart w:id="28" w:name="_Toc352922395"/>
-      <w:bookmarkStart w:id="29" w:name="_Toc352922497"/>
-      <w:bookmarkStart w:id="30" w:name="_Toc352922601"/>
-      <w:bookmarkStart w:id="31" w:name="_Toc352922622"/>
-      <w:bookmarkStart w:id="32" w:name="_Toc352922910"/>
+      <w:bookmarkStart w:id="22" w:name="_Toc244824636"/>
+      <w:bookmarkStart w:id="23" w:name="_Toc275434975"/>
+      <w:bookmarkStart w:id="24" w:name="_Toc275493961"/>
+      <w:bookmarkStart w:id="25" w:name="_Toc352920975"/>
+      <w:bookmarkStart w:id="26" w:name="_Toc352921030"/>
+      <w:bookmarkStart w:id="27" w:name="_Toc352922395"/>
+      <w:bookmarkStart w:id="28" w:name="_Toc352922497"/>
+      <w:bookmarkStart w:id="29" w:name="_Toc352922601"/>
+      <w:bookmarkStart w:id="30" w:name="_Toc352922622"/>
+      <w:bookmarkStart w:id="31" w:name="_Toc352922910"/>
+      <w:bookmarkEnd w:id="22"/>
       <w:bookmarkEnd w:id="23"/>
       <w:bookmarkEnd w:id="24"/>
       <w:bookmarkEnd w:id="25"/>
@@ -10515,7 +10514,6 @@
       <w:bookmarkEnd w:id="29"/>
       <w:bookmarkEnd w:id="30"/>
       <w:bookmarkEnd w:id="31"/>
-      <w:bookmarkEnd w:id="32"/>
     </w:p>
     <w:p>
       <w:pPr>
@@ -10540,16 +10538,17 @@
           <w:rtl/>
         </w:rPr>
       </w:pPr>
-      <w:bookmarkStart w:id="33" w:name="_Toc244824637"/>
-      <w:bookmarkStart w:id="34" w:name="_Toc275434976"/>
-      <w:bookmarkStart w:id="35" w:name="_Toc275493962"/>
-      <w:bookmarkStart w:id="36" w:name="_Toc352920976"/>
-      <w:bookmarkStart w:id="37" w:name="_Toc352921031"/>
-      <w:bookmarkStart w:id="38" w:name="_Toc352922396"/>
-      <w:bookmarkStart w:id="39" w:name="_Toc352922498"/>
-      <w:bookmarkStart w:id="40" w:name="_Toc352922602"/>
-      <w:bookmarkStart w:id="41" w:name="_Toc352922623"/>
-      <w:bookmarkStart w:id="42" w:name="_Toc352922911"/>
+      <w:bookmarkStart w:id="32" w:name="_Toc244824637"/>
+      <w:bookmarkStart w:id="33" w:name="_Toc275434976"/>
+      <w:bookmarkStart w:id="34" w:name="_Toc275493962"/>
+      <w:bookmarkStart w:id="35" w:name="_Toc352920976"/>
+      <w:bookmarkStart w:id="36" w:name="_Toc352921031"/>
+      <w:bookmarkStart w:id="37" w:name="_Toc352922396"/>
+      <w:bookmarkStart w:id="38" w:name="_Toc352922498"/>
+      <w:bookmarkStart w:id="39" w:name="_Toc352922602"/>
+      <w:bookmarkStart w:id="40" w:name="_Toc352922623"/>
+      <w:bookmarkStart w:id="41" w:name="_Toc352922911"/>
+      <w:bookmarkEnd w:id="32"/>
       <w:bookmarkEnd w:id="33"/>
       <w:bookmarkEnd w:id="34"/>
       <w:bookmarkEnd w:id="35"/>
@@ -10559,7 +10558,6 @@
       <w:bookmarkEnd w:id="39"/>
       <w:bookmarkEnd w:id="40"/>
       <w:bookmarkEnd w:id="41"/>
-      <w:bookmarkEnd w:id="42"/>
     </w:p>
     <w:p>
       <w:pPr>
@@ -10568,7 +10566,7 @@
           <w:rtl/>
         </w:rPr>
       </w:pPr>
-      <w:bookmarkStart w:id="43" w:name="_Toc352922912"/>
+      <w:bookmarkStart w:id="42" w:name="_Toc352922912"/>
       <w:r>
         <w:rPr>
           <w:rFonts w:hint="cs"/>
@@ -10576,7 +10574,7 @@
         </w:rPr>
         <w:t>דרישות חומרה</w:t>
       </w:r>
-      <w:bookmarkEnd w:id="43"/>
+      <w:bookmarkEnd w:id="42"/>
     </w:p>
     <w:p>
       <w:pPr>
@@ -10657,7 +10655,7 @@
           <w:rtl/>
         </w:rPr>
       </w:pPr>
-      <w:bookmarkStart w:id="44" w:name="_Toc352922913"/>
+      <w:bookmarkStart w:id="43" w:name="_Toc352922913"/>
       <w:r>
         <w:rPr>
           <w:rFonts w:hint="cs"/>
@@ -10665,7 +10663,7 @@
         </w:rPr>
         <w:t>דרישות תוכנה</w:t>
       </w:r>
-      <w:bookmarkEnd w:id="44"/>
+      <w:bookmarkEnd w:id="43"/>
     </w:p>
     <w:p>
       <w:pPr>
@@ -10696,7 +10694,18 @@
           <w:szCs w:val="24"/>
           <w:rtl/>
         </w:rPr>
-        <w:t xml:space="preserve"> מותקן בצד השרת ובצד הלקוח</w:t>
+        <w:t xml:space="preserve"> מותקן בצד השרת ובצד</w:t>
+      </w:r>
+      <w:bookmarkStart w:id="44" w:name="_GoBack"/>
+      <w:bookmarkEnd w:id="44"/>
+      <w:r>
+        <w:rPr>
+          <w:rFonts w:hint="cs"/>
+          <w:sz w:val="24"/>
+          <w:szCs w:val="24"/>
+          <w:rtl/>
+        </w:rPr>
+        <w:t xml:space="preserve"> הלקוח</w:t>
       </w:r>
       <w:r>
         <w:rPr>
@@ -10732,7 +10741,15 @@
           <w:sz w:val="24"/>
           <w:szCs w:val="24"/>
         </w:rPr>
-        <w:t xml:space="preserve"> Server </w:t>
+        <w:t xml:space="preserve"> </w:t>
+      </w:r>
+      <w:proofErr w:type="gramStart"/>
+      <w:r>
+        <w:rPr>
+          <w:sz w:val="24"/>
+          <w:szCs w:val="24"/>
+        </w:rPr>
+        <w:t xml:space="preserve">Server </w:t>
       </w:r>
       <w:r>
         <w:rPr>
@@ -10741,7 +10758,17 @@
           <w:szCs w:val="24"/>
           <w:rtl/>
         </w:rPr>
-        <w:t xml:space="preserve"> בשרת.</w:t>
+        <w:t xml:space="preserve"> בשרת</w:t>
+      </w:r>
+      <w:proofErr w:type="gramEnd"/>
+      <w:r>
+        <w:rPr>
+          <w:rFonts w:hint="cs"/>
+          <w:sz w:val="24"/>
+          <w:szCs w:val="24"/>
+          <w:rtl/>
+        </w:rPr>
+        <w:t>.</w:t>
       </w:r>
     </w:p>
     <w:p>
@@ -10757,6 +10784,7 @@
           <w:rtl/>
         </w:rPr>
       </w:pPr>
+      <w:proofErr w:type="gramStart"/>
       <w:r>
         <w:rPr>
           <w:sz w:val="24"/>
@@ -10782,6 +10810,7 @@
         </w:rPr>
         <w:t>בשרת</w:t>
       </w:r>
+      <w:proofErr w:type="gramEnd"/>
       <w:r>
         <w:rPr>
           <w:rFonts w:hint="cs"/>
@@ -10900,7 +10929,18 @@
                       <w:szCs w:val="14"/>
                       <w:rtl/>
                     </w:rPr>
-                    <w:t>הזנת רשימת קניות ב</w:t>
+                    <w:t xml:space="preserve">הזנת </w:t>
+                  </w:r>
+                  <w:r>
+                    <w:rPr>
+                      <w:rFonts w:ascii="Calibri" w:hAnsi="Arial" w:cs="Arial"/>
+                      <w:color w:val="000000" w:themeColor="text1"/>
+                      <w:kern w:val="24"/>
+                      <w:sz w:val="14"/>
+                      <w:szCs w:val="14"/>
+                      <w:rtl/>
+                    </w:rPr>
+                    <w:t>רשימת קניות ב</w:t>
                   </w:r>
                   <w:r>
                     <w:rPr>
@@ -10929,6 +10969,33 @@
           <w:rtl/>
         </w:rPr>
       </w:pPr>
+      <w:r>
+        <w:rPr>
+          <w:noProof/>
+          <w:sz w:val="18"/>
+          <w:szCs w:val="18"/>
+          <w:rtl/>
+        </w:rPr>
+        <w:pict>
+          <v:roundrect id="_x0000_s1073" style="position:absolute;left:0;text-align:left;margin-left:237.15pt;margin-top:8.2pt;width:170.95pt;height:21.7pt;z-index:251662336" arcsize="10923f" fillcolor="#f79646 [3209]" strokecolor="#f2f2f2 [3041]" strokeweight="3pt">
+            <v:shadow on="t" type="perspective" color="#974706 [1609]" opacity=".5" offset="1pt" offset2="-1pt"/>
+            <v:textbox>
+              <w:txbxContent>
+                <w:p>
+                  <w:r>
+                    <w:rPr>
+                      <w:rFonts w:hint="cs"/>
+                      <w:rtl/>
+                    </w:rPr>
+                    <w:t>רשימת קניות ממוינת לרמי לוי</w:t>
+                  </w:r>
+                </w:p>
+              </w:txbxContent>
+            </v:textbox>
+            <w10:wrap anchorx="page"/>
+          </v:roundrect>
+        </w:pict>
+      </w:r>
       <w:r>
         <w:rPr>
           <w:noProof/>
@@ -16141,7 +16208,7 @@
             <w:noProof/>
             <w:rtl/>
           </w:rPr>
-          <w:t>7</w:t>
+          <w:t>8</w:t>
         </w:r>
         <w:r>
           <w:rPr>
@@ -16232,7 +16299,7 @@
         <v:path o:extrusionok="f" gradientshapeok="t" o:connecttype="rect"/>
         <o:lock v:ext="edit" aspectratio="t"/>
       </v:shapetype>
-      <v:shape id="_x0000_i1028" type="#_x0000_t75" style="width:25.85pt;height:25.85pt;visibility:visible" o:bullet="t">
+      <v:shape id="_x0000_i1027" type="#_x0000_t75" style="width:25.85pt;height:25.85pt;visibility:visible" o:bullet="t">
         <v:imagedata r:id="rId1" o:title="todo"/>
       </v:shape>
     </w:pict>
@@ -24620,7 +24687,7 @@
 </file>
 
 <file path=customXml/itemProps1.xml><?xml version="1.0" encoding="utf-8"?>
-<ds:datastoreItem xmlns:ds="http://schemas.openxmlformats.org/officeDocument/2006/customXml" ds:itemID="{0988C7E8-3EA2-40FC-B247-69169DFD2184}">
+<ds:datastoreItem xmlns:ds="http://schemas.openxmlformats.org/officeDocument/2006/customXml" ds:itemID="{E8626332-1D42-4DEE-8DF5-63C5CB04FEDA}">
   <ds:schemaRefs>
     <ds:schemaRef ds:uri="http://schemas.openxmlformats.org/officeDocument/2006/bibliography"/>
   </ds:schemaRefs>

</xml_diff>